<commit_message>
Updating project to now
</commit_message>
<xml_diff>
--- a/xml_and_Web/webproj/ugerapport/ugerapport_1.docx
+++ b/xml_and_Web/webproj/ugerapport/ugerapport_1.docx
@@ -4,7 +4,7 @@
   <w:body>
     <w:p>
       <w:pPr>
-        <w:pStyle w:val="Heading1"/>
+        <w:pStyle w:val="Overskrift1"/>
         <w:rPr>
           <w:lang w:val="en-GB"/>
         </w:rPr>
@@ -20,7 +20,7 @@
     </w:p>
     <w:p>
       <w:pPr>
-        <w:pStyle w:val="Heading2"/>
+        <w:pStyle w:val="Overskrift2"/>
         <w:rPr>
           <w:lang w:val="en-GB"/>
         </w:rPr>
@@ -243,7 +243,7 @@
     </w:p>
     <w:p>
       <w:pPr>
-        <w:pStyle w:val="Heading2"/>
+        <w:pStyle w:val="Overskrift2"/>
         <w:rPr>
           <w:lang w:val="en-GB"/>
         </w:rPr>
@@ -330,7 +330,7 @@
     </w:p>
     <w:p>
       <w:pPr>
-        <w:pStyle w:val="Heading2"/>
+        <w:pStyle w:val="Overskrift2"/>
         <w:rPr>
           <w:lang w:val="en-GB"/>
         </w:rPr>
@@ -537,7 +537,7 @@
     </w:p>
     <w:p>
       <w:pPr>
-        <w:pStyle w:val="Heading2"/>
+        <w:pStyle w:val="Overskrift2"/>
         <w:rPr>
           <w:lang w:val="en-GB"/>
         </w:rPr>
@@ -585,7 +585,7 @@
 
 <file path=word/endnotes.xml><?xml version="1.0" encoding="utf-8"?>
 <w:endnotes xmlns:ve="http://schemas.openxmlformats.org/markup-compatibility/2006" xmlns:o="urn:schemas-microsoft-com:office:office" xmlns:r="http://schemas.openxmlformats.org/officeDocument/2006/relationships" xmlns:m="http://schemas.openxmlformats.org/officeDocument/2006/math" xmlns:v="urn:schemas-microsoft-com:vml" xmlns:wp="http://schemas.openxmlformats.org/drawingml/2006/wordprocessingDrawing" xmlns:w10="urn:schemas-microsoft-com:office:word" xmlns:w="http://schemas.openxmlformats.org/wordprocessingml/2006/main" xmlns:wne="http://schemas.microsoft.com/office/word/2006/wordml">
-  <w:endnote w:type="separator" w:id="0">
+  <w:endnote w:type="separator" w:id="-1">
     <w:p>
       <w:pPr>
         <w:spacing w:after="0" w:line="240" w:lineRule="auto"/>
@@ -595,7 +595,7 @@
       </w:r>
     </w:p>
   </w:endnote>
-  <w:endnote w:type="continuationSeparator" w:id="1">
+  <w:endnote w:type="continuationSeparator" w:id="0">
     <w:p>
       <w:pPr>
         <w:spacing w:after="0" w:line="240" w:lineRule="auto"/>
@@ -612,7 +612,7 @@
 <w:ftr xmlns:ve="http://schemas.openxmlformats.org/markup-compatibility/2006" xmlns:o="urn:schemas-microsoft-com:office:office" xmlns:r="http://schemas.openxmlformats.org/officeDocument/2006/relationships" xmlns:m="http://schemas.openxmlformats.org/officeDocument/2006/math" xmlns:v="urn:schemas-microsoft-com:vml" xmlns:wp="http://schemas.openxmlformats.org/drawingml/2006/wordprocessingDrawing" xmlns:w10="urn:schemas-microsoft-com:office:word" xmlns:w="http://schemas.openxmlformats.org/wordprocessingml/2006/main" xmlns:wne="http://schemas.microsoft.com/office/word/2006/wordml">
   <w:p>
     <w:pPr>
-      <w:pStyle w:val="Footer"/>
+      <w:pStyle w:val="Sidefod"/>
       <w:jc w:val="right"/>
     </w:pPr>
   </w:p>
@@ -689,7 +689,7 @@
         <w:szCs w:val="27"/>
         <w:lang w:eastAsia="da-DK"/>
       </w:rPr>
-      <w:t>1</w:t>
+      <w:t>2</w:t>
     </w:r>
     <w:r>
       <w:rPr>
@@ -717,7 +717,7 @@
 
 <file path=word/footnotes.xml><?xml version="1.0" encoding="utf-8"?>
 <w:footnotes xmlns:ve="http://schemas.openxmlformats.org/markup-compatibility/2006" xmlns:o="urn:schemas-microsoft-com:office:office" xmlns:r="http://schemas.openxmlformats.org/officeDocument/2006/relationships" xmlns:m="http://schemas.openxmlformats.org/officeDocument/2006/math" xmlns:v="urn:schemas-microsoft-com:vml" xmlns:wp="http://schemas.openxmlformats.org/drawingml/2006/wordprocessingDrawing" xmlns:w10="urn:schemas-microsoft-com:office:word" xmlns:w="http://schemas.openxmlformats.org/wordprocessingml/2006/main" xmlns:wne="http://schemas.microsoft.com/office/word/2006/wordml">
-  <w:footnote w:type="separator" w:id="0">
+  <w:footnote w:type="separator" w:id="-1">
     <w:p>
       <w:pPr>
         <w:spacing w:after="0" w:line="240" w:lineRule="auto"/>
@@ -727,7 +727,7 @@
       </w:r>
     </w:p>
   </w:footnote>
-  <w:footnote w:type="continuationSeparator" w:id="1">
+  <w:footnote w:type="continuationSeparator" w:id="0">
     <w:p>
       <w:pPr>
         <w:spacing w:after="0" w:line="240" w:lineRule="auto"/>
@@ -744,7 +744,7 @@
 <w:hdr xmlns:ve="http://schemas.openxmlformats.org/markup-compatibility/2006" xmlns:o="urn:schemas-microsoft-com:office:office" xmlns:r="http://schemas.openxmlformats.org/officeDocument/2006/relationships" xmlns:m="http://schemas.openxmlformats.org/officeDocument/2006/math" xmlns:v="urn:schemas-microsoft-com:vml" xmlns:wp="http://schemas.openxmlformats.org/drawingml/2006/wordprocessingDrawing" xmlns:w10="urn:schemas-microsoft-com:office:word" xmlns:w="http://schemas.openxmlformats.org/wordprocessingml/2006/main" xmlns:wne="http://schemas.microsoft.com/office/word/2006/wordml">
   <w:p>
     <w:pPr>
-      <w:pStyle w:val="Header"/>
+      <w:pStyle w:val="Sidehoved"/>
       <w:tabs>
         <w:tab w:val="clear" w:pos="9638"/>
         <w:tab w:val="left" w:pos="7088"/>
@@ -3057,9 +3057,7 @@
     <w:rPrDefault>
       <w:rPr>
         <w:rFonts w:ascii="Calibri" w:eastAsia="Calibri" w:hAnsi="Calibri" w:cs="Times New Roman"/>
-        <w:sz w:val="22"/>
-        <w:szCs w:val="22"/>
-        <w:lang w:val="en-US" w:eastAsia="en-US" w:bidi="ar-SA"/>
+        <w:lang w:val="da-DK" w:eastAsia="da-DK" w:bidi="ar-SA"/>
       </w:rPr>
     </w:rPrDefault>
     <w:pPrDefault/>
@@ -3212,13 +3210,15 @@
       <w:contextualSpacing/>
     </w:pPr>
     <w:rPr>
-      <w:lang w:val="da-DK"/>
+      <w:sz w:val="22"/>
+      <w:szCs w:val="22"/>
+      <w:lang w:eastAsia="en-US"/>
     </w:rPr>
   </w:style>
-  <w:style w:type="paragraph" w:styleId="Heading1">
+  <w:style w:type="paragraph" w:styleId="Overskrift1">
     <w:name w:val="heading 1"/>
     <w:basedOn w:val="Normal"/>
-    <w:link w:val="Heading1Char"/>
+    <w:link w:val="Overskrift1Tegn"/>
     <w:uiPriority w:val="99"/>
     <w:qFormat/>
     <w:rsid w:val="00A82B68"/>
@@ -3237,11 +3237,11 @@
       <w:lang w:eastAsia="da-DK"/>
     </w:rPr>
   </w:style>
-  <w:style w:type="paragraph" w:styleId="Heading2">
+  <w:style w:type="paragraph" w:styleId="Overskrift2">
     <w:name w:val="heading 2"/>
     <w:basedOn w:val="Normal"/>
     <w:next w:val="Normal"/>
-    <w:link w:val="Heading2Char"/>
+    <w:link w:val="Overskrift2Tegn"/>
     <w:uiPriority w:val="99"/>
     <w:qFormat/>
     <w:rsid w:val="00A82B68"/>
@@ -3260,11 +3260,11 @@
       <w:szCs w:val="26"/>
     </w:rPr>
   </w:style>
-  <w:style w:type="paragraph" w:styleId="Heading3">
+  <w:style w:type="paragraph" w:styleId="Overskrift3">
     <w:name w:val="heading 3"/>
     <w:basedOn w:val="Normal"/>
     <w:next w:val="Normal"/>
-    <w:link w:val="Heading3Char"/>
+    <w:link w:val="Overskrift3Tegn"/>
     <w:uiPriority w:val="99"/>
     <w:qFormat/>
     <w:rsid w:val="00224F9F"/>
@@ -3281,11 +3281,11 @@
       <w:color w:val="4F81BD"/>
     </w:rPr>
   </w:style>
-  <w:style w:type="paragraph" w:styleId="Heading4">
+  <w:style w:type="paragraph" w:styleId="Overskrift4">
     <w:name w:val="heading 4"/>
     <w:basedOn w:val="Normal"/>
     <w:next w:val="Normal"/>
-    <w:link w:val="Heading4Char"/>
+    <w:link w:val="Overskrift4Tegn"/>
     <w:uiPriority w:val="99"/>
     <w:qFormat/>
     <w:locked/>
@@ -3303,12 +3303,13 @@
       <w:szCs w:val="28"/>
     </w:rPr>
   </w:style>
-  <w:style w:type="character" w:default="1" w:styleId="DefaultParagraphFont">
+  <w:style w:type="character" w:default="1" w:styleId="Standardskrifttypeiafsnit">
     <w:name w:val="Default Paragraph Font"/>
-    <w:uiPriority w:val="99"/>
+    <w:uiPriority w:val="1"/>
     <w:semiHidden/>
+    <w:unhideWhenUsed/>
   </w:style>
-  <w:style w:type="table" w:default="1" w:styleId="TableNormal">
+  <w:style w:type="table" w:default="1" w:styleId="Tabel-Normal">
     <w:name w:val="Normal Table"/>
     <w:uiPriority w:val="99"/>
     <w:semiHidden/>
@@ -3324,16 +3325,16 @@
       </w:tblCellMar>
     </w:tblPr>
   </w:style>
-  <w:style w:type="numbering" w:default="1" w:styleId="NoList">
+  <w:style w:type="numbering" w:default="1" w:styleId="Ingenoversigt">
     <w:name w:val="No List"/>
     <w:uiPriority w:val="99"/>
     <w:semiHidden/>
     <w:unhideWhenUsed/>
   </w:style>
-  <w:style w:type="character" w:customStyle="1" w:styleId="Heading1Char">
-    <w:name w:val="Heading 1 Char"/>
-    <w:basedOn w:val="DefaultParagraphFont"/>
-    <w:link w:val="Heading1"/>
+  <w:style w:type="character" w:customStyle="1" w:styleId="Overskrift1Tegn">
+    <w:name w:val="Overskrift 1 Tegn"/>
+    <w:basedOn w:val="Standardskrifttypeiafsnit"/>
+    <w:link w:val="Overskrift1"/>
     <w:uiPriority w:val="99"/>
     <w:locked/>
     <w:rsid w:val="00A82B68"/>
@@ -3347,10 +3348,10 @@
       <w:lang w:eastAsia="da-DK"/>
     </w:rPr>
   </w:style>
-  <w:style w:type="character" w:customStyle="1" w:styleId="Heading2Char">
-    <w:name w:val="Heading 2 Char"/>
-    <w:basedOn w:val="DefaultParagraphFont"/>
-    <w:link w:val="Heading2"/>
+  <w:style w:type="character" w:customStyle="1" w:styleId="Overskrift2Tegn">
+    <w:name w:val="Overskrift 2 Tegn"/>
+    <w:basedOn w:val="Standardskrifttypeiafsnit"/>
+    <w:link w:val="Overskrift2"/>
     <w:uiPriority w:val="99"/>
     <w:locked/>
     <w:rsid w:val="00A82B68"/>
@@ -3363,10 +3364,10 @@
       <w:szCs w:val="26"/>
     </w:rPr>
   </w:style>
-  <w:style w:type="character" w:customStyle="1" w:styleId="Heading3Char">
-    <w:name w:val="Heading 3 Char"/>
-    <w:basedOn w:val="DefaultParagraphFont"/>
-    <w:link w:val="Heading3"/>
+  <w:style w:type="character" w:customStyle="1" w:styleId="Overskrift3Tegn">
+    <w:name w:val="Overskrift 3 Tegn"/>
+    <w:basedOn w:val="Standardskrifttypeiafsnit"/>
+    <w:link w:val="Overskrift3"/>
     <w:uiPriority w:val="99"/>
     <w:locked/>
     <w:rsid w:val="00224F9F"/>
@@ -3377,10 +3378,10 @@
       <w:color w:val="4F81BD"/>
     </w:rPr>
   </w:style>
-  <w:style w:type="character" w:customStyle="1" w:styleId="Heading4Char">
-    <w:name w:val="Heading 4 Char"/>
-    <w:basedOn w:val="DefaultParagraphFont"/>
-    <w:link w:val="Heading4"/>
+  <w:style w:type="character" w:customStyle="1" w:styleId="Overskrift4Tegn">
+    <w:name w:val="Overskrift 4 Tegn"/>
+    <w:basedOn w:val="Standardskrifttypeiafsnit"/>
+    <w:link w:val="Overskrift4"/>
     <w:uiPriority w:val="99"/>
     <w:locked/>
     <w:rsid w:val="00CA0352"/>
@@ -3395,7 +3396,7 @@
   </w:style>
   <w:style w:type="character" w:styleId="Hyperlink">
     <w:name w:val="Hyperlink"/>
-    <w:basedOn w:val="DefaultParagraphFont"/>
+    <w:basedOn w:val="Standardskrifttypeiafsnit"/>
     <w:uiPriority w:val="99"/>
     <w:semiHidden/>
     <w:rsid w:val="00A82B68"/>
@@ -3407,17 +3408,17 @@
   </w:style>
   <w:style w:type="character" w:customStyle="1" w:styleId="apple-tab-span">
     <w:name w:val="apple-tab-span"/>
-    <w:basedOn w:val="DefaultParagraphFont"/>
+    <w:basedOn w:val="Standardskrifttypeiafsnit"/>
     <w:uiPriority w:val="99"/>
     <w:rsid w:val="00A82B68"/>
     <w:rPr>
       <w:rFonts w:cs="Times New Roman"/>
     </w:rPr>
   </w:style>
-  <w:style w:type="paragraph" w:styleId="BalloonText">
+  <w:style w:type="paragraph" w:styleId="Markeringsbobletekst">
     <w:name w:val="Balloon Text"/>
     <w:basedOn w:val="Normal"/>
-    <w:link w:val="BalloonTextChar"/>
+    <w:link w:val="MarkeringsbobletekstTegn"/>
     <w:uiPriority w:val="99"/>
     <w:semiHidden/>
     <w:rsid w:val="00A27D75"/>
@@ -3430,10 +3431,10 @@
       <w:szCs w:val="16"/>
     </w:rPr>
   </w:style>
-  <w:style w:type="character" w:customStyle="1" w:styleId="BalloonTextChar">
-    <w:name w:val="Balloon Text Char"/>
-    <w:basedOn w:val="DefaultParagraphFont"/>
-    <w:link w:val="BalloonText"/>
+  <w:style w:type="character" w:customStyle="1" w:styleId="MarkeringsbobletekstTegn">
+    <w:name w:val="Markeringsbobletekst Tegn"/>
+    <w:basedOn w:val="Standardskrifttypeiafsnit"/>
+    <w:link w:val="Markeringsbobletekst"/>
     <w:uiPriority w:val="99"/>
     <w:semiHidden/>
     <w:locked/>
@@ -3444,7 +3445,7 @@
       <w:szCs w:val="16"/>
     </w:rPr>
   </w:style>
-  <w:style w:type="paragraph" w:styleId="ListParagraph">
+  <w:style w:type="paragraph" w:styleId="Listeafsnit">
     <w:name w:val="List Paragraph"/>
     <w:basedOn w:val="Normal"/>
     <w:uiPriority w:val="99"/>
@@ -3454,9 +3455,9 @@
       <w:ind w:left="720"/>
     </w:pPr>
   </w:style>
-  <w:style w:type="character" w:styleId="CommentReference">
+  <w:style w:type="character" w:styleId="Kommentarhenvisning">
     <w:name w:val="annotation reference"/>
-    <w:basedOn w:val="DefaultParagraphFont"/>
+    <w:basedOn w:val="Standardskrifttypeiafsnit"/>
     <w:uiPriority w:val="99"/>
     <w:semiHidden/>
     <w:rsid w:val="004F4048"/>
@@ -3466,10 +3467,10 @@
       <w:szCs w:val="16"/>
     </w:rPr>
   </w:style>
-  <w:style w:type="paragraph" w:styleId="CommentText">
+  <w:style w:type="paragraph" w:styleId="Kommentartekst">
     <w:name w:val="annotation text"/>
     <w:basedOn w:val="Normal"/>
-    <w:link w:val="CommentTextChar"/>
+    <w:link w:val="KommentartekstTegn"/>
     <w:uiPriority w:val="99"/>
     <w:semiHidden/>
     <w:rsid w:val="004F4048"/>
@@ -3478,10 +3479,10 @@
       <w:szCs w:val="20"/>
     </w:rPr>
   </w:style>
-  <w:style w:type="character" w:customStyle="1" w:styleId="CommentTextChar">
-    <w:name w:val="Comment Text Char"/>
-    <w:basedOn w:val="DefaultParagraphFont"/>
-    <w:link w:val="CommentText"/>
+  <w:style w:type="character" w:customStyle="1" w:styleId="KommentartekstTegn">
+    <w:name w:val="Kommentartekst Tegn"/>
+    <w:basedOn w:val="Standardskrifttypeiafsnit"/>
+    <w:link w:val="Kommentartekst"/>
     <w:uiPriority w:val="99"/>
     <w:semiHidden/>
     <w:locked/>
@@ -3493,11 +3494,11 @@
       <w:lang w:val="da-DK"/>
     </w:rPr>
   </w:style>
-  <w:style w:type="paragraph" w:styleId="CommentSubject">
+  <w:style w:type="paragraph" w:styleId="Kommentaremne">
     <w:name w:val="annotation subject"/>
-    <w:basedOn w:val="CommentText"/>
-    <w:next w:val="CommentText"/>
-    <w:link w:val="CommentSubjectChar"/>
+    <w:basedOn w:val="Kommentartekst"/>
+    <w:next w:val="Kommentartekst"/>
+    <w:link w:val="KommentaremneTegn"/>
     <w:uiPriority w:val="99"/>
     <w:semiHidden/>
     <w:rsid w:val="004F4048"/>
@@ -3506,10 +3507,10 @@
       <w:bCs/>
     </w:rPr>
   </w:style>
-  <w:style w:type="character" w:customStyle="1" w:styleId="CommentSubjectChar">
-    <w:name w:val="Comment Subject Char"/>
-    <w:basedOn w:val="CommentTextChar"/>
-    <w:link w:val="CommentSubject"/>
+  <w:style w:type="character" w:customStyle="1" w:styleId="KommentaremneTegn">
+    <w:name w:val="Kommentaremne Tegn"/>
+    <w:basedOn w:val="KommentartekstTegn"/>
+    <w:link w:val="Kommentaremne"/>
     <w:uiPriority w:val="99"/>
     <w:semiHidden/>
     <w:locked/>
@@ -3519,10 +3520,10 @@
       <w:bCs/>
     </w:rPr>
   </w:style>
-  <w:style w:type="paragraph" w:styleId="Header">
+  <w:style w:type="paragraph" w:styleId="Sidehoved">
     <w:name w:val="header"/>
     <w:basedOn w:val="Normal"/>
-    <w:link w:val="HeaderChar"/>
+    <w:link w:val="SidehovedTegn"/>
     <w:uiPriority w:val="99"/>
     <w:semiHidden/>
     <w:rsid w:val="007820AF"/>
@@ -3533,10 +3534,10 @@
       </w:tabs>
     </w:pPr>
   </w:style>
-  <w:style w:type="character" w:customStyle="1" w:styleId="HeaderChar">
-    <w:name w:val="Header Char"/>
-    <w:basedOn w:val="DefaultParagraphFont"/>
-    <w:link w:val="Header"/>
+  <w:style w:type="character" w:customStyle="1" w:styleId="SidehovedTegn">
+    <w:name w:val="Sidehoved Tegn"/>
+    <w:basedOn w:val="Standardskrifttypeiafsnit"/>
+    <w:link w:val="Sidehoved"/>
     <w:uiPriority w:val="99"/>
     <w:semiHidden/>
     <w:locked/>
@@ -3546,10 +3547,10 @@
       <w:lang w:val="da-DK"/>
     </w:rPr>
   </w:style>
-  <w:style w:type="paragraph" w:styleId="Footer">
+  <w:style w:type="paragraph" w:styleId="Sidefod">
     <w:name w:val="footer"/>
     <w:basedOn w:val="Normal"/>
-    <w:link w:val="FooterChar"/>
+    <w:link w:val="SidefodTegn"/>
     <w:uiPriority w:val="99"/>
     <w:rsid w:val="007820AF"/>
     <w:pPr>
@@ -3559,10 +3560,10 @@
       </w:tabs>
     </w:pPr>
   </w:style>
-  <w:style w:type="character" w:customStyle="1" w:styleId="FooterChar">
-    <w:name w:val="Footer Char"/>
-    <w:basedOn w:val="DefaultParagraphFont"/>
-    <w:link w:val="Footer"/>
+  <w:style w:type="character" w:customStyle="1" w:styleId="SidefodTegn">
+    <w:name w:val="Sidefod Tegn"/>
+    <w:basedOn w:val="Standardskrifttypeiafsnit"/>
+    <w:link w:val="Sidefod"/>
     <w:uiPriority w:val="99"/>
     <w:locked/>
     <w:rsid w:val="007820AF"/>
@@ -3571,16 +3572,12 @@
       <w:lang w:val="da-DK"/>
     </w:rPr>
   </w:style>
-  <w:style w:type="table" w:styleId="TableGrid">
+  <w:style w:type="table" w:styleId="Tabel-Gitter">
     <w:name w:val="Table Grid"/>
-    <w:basedOn w:val="TableNormal"/>
+    <w:basedOn w:val="Tabel-Normal"/>
     <w:uiPriority w:val="99"/>
     <w:locked/>
     <w:rsid w:val="00116162"/>
-    <w:rPr>
-      <w:sz w:val="20"/>
-      <w:szCs w:val="20"/>
-    </w:rPr>
     <w:tblPr>
       <w:tblInd w:w="0" w:type="dxa"/>
       <w:tblBorders>

</xml_diff>